<commit_message>
added proper response code
</commit_message>
<xml_diff>
--- a/ASPIRE_API.docx
+++ b/ASPIRE_API.docx
@@ -832,9 +832,9 @@
         <w:lastRenderedPageBreak/>
         <w:drawing>
           <wp:inline distT="0" distB="0" distL="0" distR="0">
-            <wp:extent cx="5943600" cy="3663367"/>
+            <wp:extent cx="5943600" cy="3688370"/>
             <wp:effectExtent l="19050" t="0" r="0" b="0"/>
-            <wp:docPr id="1" name="Picture 1"/>
+            <wp:docPr id="5" name="Picture 1"/>
             <wp:cNvGraphicFramePr>
               <a:graphicFrameLocks xmlns:a="http://schemas.openxmlformats.org/drawingml/2006/main" noChangeAspect="1"/>
             </wp:cNvGraphicFramePr>
@@ -857,7 +857,7 @@
                   <pic:spPr bwMode="auto">
                     <a:xfrm>
                       <a:off x="0" y="0"/>
-                      <a:ext cx="5943600" cy="3663367"/>
+                      <a:ext cx="5943600" cy="3688370"/>
                     </a:xfrm>
                     <a:prstGeom prst="rect">
                       <a:avLst/>

</xml_diff>